<commit_message>
Starting filling out functional specification. Listing main features and "actors" that I will be using to colorfully illustrate the purpose of each requirement or design decision.
</commit_message>
<xml_diff>
--- a/Functional Specification.docx
+++ b/Functional Specification.docx
@@ -1,6 +1,6 @@
 
 <file path=word/document.xml><?xml version="1.0" encoding="utf-8"?>
-<w:document xmlns:wpc="http://schemas.microsoft.com/office/word/2010/wordprocessingCanvas" xmlns:cx="http://schemas.microsoft.com/office/drawing/2014/chartex" xmlns:cx1="http://schemas.microsoft.com/office/drawing/2015/9/8/chartex" xmlns:cx2="http://schemas.microsoft.com/office/drawing/2015/10/21/chartex" xmlns:cx3="http://schemas.microsoft.com/office/drawing/2016/5/9/chartex" xmlns:cx4="http://schemas.microsoft.com/office/drawing/2016/5/10/chartex" xmlns:cx5="http://schemas.microsoft.com/office/drawing/2016/5/11/chartex" xmlns:mc="http://schemas.openxmlformats.org/markup-compatibility/2006" xmlns:o="urn:schemas-microsoft-com:office:office" xmlns:r="http://schemas.openxmlformats.org/officeDocument/2006/relationships" xmlns:m="http://schemas.openxmlformats.org/officeDocument/2006/math" xmlns:v="urn:schemas-microsoft-com:vml" xmlns:wp14="http://schemas.microsoft.com/office/word/2010/wordprocessingDrawing" xmlns:wp="http://schemas.openxmlformats.org/drawingml/2006/wordprocessingDrawing" xmlns:w10="urn:schemas-microsoft-com:office:word" xmlns:w="http://schemas.openxmlformats.org/wordprocessingml/2006/main" xmlns:w14="http://schemas.microsoft.com/office/word/2010/wordml" xmlns:w15="http://schemas.microsoft.com/office/word/2012/wordml" xmlns:w16se="http://schemas.microsoft.com/office/word/2015/wordml/symex" xmlns:wpg="http://schemas.microsoft.com/office/word/2010/wordprocessingGroup" xmlns:wpi="http://schemas.microsoft.com/office/word/2010/wordprocessingInk" xmlns:wne="http://schemas.microsoft.com/office/word/2006/wordml" xmlns:wps="http://schemas.microsoft.com/office/word/2010/wordprocessingShape" mc:Ignorable="w14 w15 w16se wp14">
+<w:document xmlns:wpc="http://schemas.microsoft.com/office/word/2010/wordprocessingCanvas" xmlns:cx="http://schemas.microsoft.com/office/drawing/2014/chartex" xmlns:cx1="http://schemas.microsoft.com/office/drawing/2015/9/8/chartex" xmlns:mc="http://schemas.openxmlformats.org/markup-compatibility/2006" xmlns:o="urn:schemas-microsoft-com:office:office" xmlns:r="http://schemas.openxmlformats.org/officeDocument/2006/relationships" xmlns:m="http://schemas.openxmlformats.org/officeDocument/2006/math" xmlns:v="urn:schemas-microsoft-com:vml" xmlns:wp14="http://schemas.microsoft.com/office/word/2010/wordprocessingDrawing" xmlns:wp="http://schemas.openxmlformats.org/drawingml/2006/wordprocessingDrawing" xmlns:w10="urn:schemas-microsoft-com:office:word" xmlns:w="http://schemas.openxmlformats.org/wordprocessingml/2006/main" xmlns:w14="http://schemas.microsoft.com/office/word/2010/wordml" xmlns:w15="http://schemas.microsoft.com/office/word/2012/wordml" xmlns:w16se="http://schemas.microsoft.com/office/word/2015/wordml/symex" xmlns:wpg="http://schemas.microsoft.com/office/word/2010/wordprocessingGroup" xmlns:wpi="http://schemas.microsoft.com/office/word/2010/wordprocessingInk" xmlns:wne="http://schemas.microsoft.com/office/word/2006/wordml" xmlns:wps="http://schemas.microsoft.com/office/word/2010/wordprocessingShape" mc:Ignorable="w14 w15 w16se wp14">
   <w:body>
     <w:p>
       <w:pPr>
@@ -67,8 +67,6 @@
         </w:rPr>
         <w:t xml:space="preserve"> be.</w:t>
       </w:r>
-      <w:bookmarkStart w:id="0" w:name="_GoBack"/>
-      <w:bookmarkEnd w:id="0"/>
     </w:p>
     <w:p>
       <w:pPr>
@@ -98,7 +96,7 @@
         <w:rPr>
           <w:lang w:val="en-US"/>
         </w:rPr>
-        <w:t>Feature Number One</w:t>
+        <w:t>Tutorial/How to Play</w:t>
       </w:r>
     </w:p>
     <w:p>
@@ -116,20 +114,253 @@
         <w:rPr>
           <w:lang w:val="en-US"/>
         </w:rPr>
-        <w:t>Feature Number Two</w:t>
-      </w:r>
-    </w:p>
-    <w:p>
-      <w:pPr>
-        <w:rPr>
-          <w:lang w:val="en-US"/>
-        </w:rPr>
-      </w:pPr>
-      <w:r>
-        <w:rPr>
-          <w:lang w:val="en-US"/>
-        </w:rPr>
-        <w:t>Feature Number One</w:t>
+        <w:t>Play Chess Against the Computer</w:t>
+      </w:r>
+      <w:r>
+        <w:rPr>
+          <w:lang w:val="en-US"/>
+        </w:rPr>
+        <w:t xml:space="preserve"> </w:t>
+      </w:r>
+    </w:p>
+    <w:p>
+      <w:pPr>
+        <w:pStyle w:val="ListParagraph"/>
+        <w:numPr>
+          <w:ilvl w:val="0"/>
+          <w:numId w:val="1"/>
+        </w:numPr>
+        <w:rPr>
+          <w:lang w:val="en-US"/>
+        </w:rPr>
+      </w:pPr>
+      <w:r>
+        <w:rPr>
+          <w:lang w:val="en-US"/>
+        </w:rPr>
+        <w:t>Play Chess Against Another Human Locally</w:t>
+      </w:r>
+    </w:p>
+    <w:p>
+      <w:pPr>
+        <w:pStyle w:val="ListParagraph"/>
+        <w:numPr>
+          <w:ilvl w:val="0"/>
+          <w:numId w:val="1"/>
+        </w:numPr>
+        <w:rPr>
+          <w:lang w:val="en-US"/>
+        </w:rPr>
+      </w:pPr>
+      <w:r>
+        <w:rPr>
+          <w:lang w:val="en-US"/>
+        </w:rPr>
+        <w:t>Save/Load Games</w:t>
+      </w:r>
+    </w:p>
+    <w:p>
+      <w:pPr>
+        <w:pStyle w:val="ListParagraph"/>
+        <w:numPr>
+          <w:ilvl w:val="0"/>
+          <w:numId w:val="1"/>
+        </w:numPr>
+        <w:rPr>
+          <w:lang w:val="en-US"/>
+        </w:rPr>
+      </w:pPr>
+      <w:r>
+        <w:rPr>
+          <w:lang w:val="en-US"/>
+        </w:rPr>
+        <w:t>Set Up Board</w:t>
+      </w:r>
+      <w:bookmarkStart w:id="0" w:name="_GoBack"/>
+      <w:bookmarkEnd w:id="0"/>
+    </w:p>
+    <w:p>
+      <w:pPr>
+        <w:pStyle w:val="ListParagraph"/>
+        <w:numPr>
+          <w:ilvl w:val="0"/>
+          <w:numId w:val="1"/>
+        </w:numPr>
+        <w:rPr>
+          <w:lang w:val="en-US"/>
+        </w:rPr>
+      </w:pPr>
+      <w:r>
+        <w:rPr>
+          <w:lang w:val="en-US"/>
+        </w:rPr>
+        <w:t>Find Best Move/Hints/Continuations</w:t>
+      </w:r>
+    </w:p>
+    <w:p>
+      <w:pPr>
+        <w:pStyle w:val="ListParagraph"/>
+        <w:numPr>
+          <w:ilvl w:val="0"/>
+          <w:numId w:val="1"/>
+        </w:numPr>
+        <w:rPr>
+          <w:lang w:val="en-US"/>
+        </w:rPr>
+      </w:pPr>
+      <w:r>
+        <w:rPr>
+          <w:lang w:val="en-US"/>
+        </w:rPr>
+        <w:t>Endgame Practice Mode</w:t>
+      </w:r>
+    </w:p>
+    <w:p>
+      <w:pPr>
+        <w:pStyle w:val="ListParagraph"/>
+        <w:numPr>
+          <w:ilvl w:val="0"/>
+          <w:numId w:val="1"/>
+        </w:numPr>
+        <w:rPr>
+          <w:lang w:val="en-US"/>
+        </w:rPr>
+      </w:pPr>
+      <w:r>
+        <w:rPr>
+          <w:lang w:val="en-US"/>
+        </w:rPr>
+        <w:t>Classy Background Music</w:t>
+      </w:r>
+    </w:p>
+    <w:p>
+      <w:pPr>
+        <w:pStyle w:val="ListParagraph"/>
+        <w:numPr>
+          <w:ilvl w:val="0"/>
+          <w:numId w:val="1"/>
+        </w:numPr>
+        <w:rPr>
+          <w:lang w:val="en-US"/>
+        </w:rPr>
+      </w:pPr>
+      <w:r>
+        <w:rPr>
+          <w:lang w:val="en-US"/>
+        </w:rPr>
+        <w:t>Multiple Time Controls</w:t>
+      </w:r>
+    </w:p>
+    <w:p>
+      <w:pPr>
+        <w:rPr>
+          <w:lang w:val="en-US"/>
+        </w:rPr>
+      </w:pPr>
+      <w:r>
+        <w:rPr>
+          <w:lang w:val="en-US"/>
+        </w:rPr>
+        <w:t>Actors – Those chosen few who represent all the users</w:t>
+      </w:r>
+    </w:p>
+    <w:p>
+      <w:pPr>
+        <w:pStyle w:val="ListParagraph"/>
+        <w:numPr>
+          <w:ilvl w:val="0"/>
+          <w:numId w:val="4"/>
+        </w:numPr>
+        <w:rPr>
+          <w:lang w:val="en-US"/>
+        </w:rPr>
+      </w:pPr>
+      <w:r>
+        <w:rPr>
+          <w:lang w:val="en-US"/>
+        </w:rPr>
+        <w:t>Great Aunt Beatrice – An elderly lady who enjoys chess, but doesn’t have the greatest eyesight, reflexes, or intuition about how computers work.</w:t>
+      </w:r>
+    </w:p>
+    <w:p>
+      <w:pPr>
+        <w:pStyle w:val="ListParagraph"/>
+        <w:numPr>
+          <w:ilvl w:val="0"/>
+          <w:numId w:val="4"/>
+        </w:numPr>
+        <w:rPr>
+          <w:lang w:val="en-US"/>
+        </w:rPr>
+      </w:pPr>
+      <w:r>
+        <w:rPr>
+          <w:lang w:val="en-US"/>
+        </w:rPr>
+        <w:t>Bobby – A high level chess player who likes taking vacations in Iceland. He didn’t grow up with computers, so he’s not convinced that they are useful for chess at all.</w:t>
+      </w:r>
+    </w:p>
+    <w:p>
+      <w:pPr>
+        <w:pStyle w:val="ListParagraph"/>
+        <w:numPr>
+          <w:ilvl w:val="0"/>
+          <w:numId w:val="4"/>
+        </w:numPr>
+        <w:rPr>
+          <w:lang w:val="en-US"/>
+        </w:rPr>
+      </w:pPr>
+      <w:r>
+        <w:rPr>
+          <w:lang w:val="en-US"/>
+        </w:rPr>
+        <w:t>Garry – An aggressive player who is comfortable with computers and wants to use them to take his chess game to the next level.</w:t>
+      </w:r>
+    </w:p>
+    <w:p>
+      <w:pPr>
+        <w:rPr>
+          <w:lang w:val="en-US"/>
+        </w:rPr>
+      </w:pPr>
+    </w:p>
+    <w:p>
+      <w:pPr>
+        <w:rPr>
+          <w:b/>
+          <w:lang w:val="en-US"/>
+        </w:rPr>
+      </w:pPr>
+      <w:r>
+        <w:rPr>
+          <w:b/>
+          <w:lang w:val="en-US"/>
+        </w:rPr>
+        <w:t xml:space="preserve">1. </w:t>
+      </w:r>
+      <w:r>
+        <w:rPr>
+          <w:b/>
+          <w:lang w:val="en-US"/>
+        </w:rPr>
+        <w:t xml:space="preserve">Play Chess </w:t>
+      </w:r>
+      <w:proofErr w:type="gramStart"/>
+      <w:r>
+        <w:rPr>
+          <w:b/>
+          <w:lang w:val="en-US"/>
+        </w:rPr>
+        <w:t>Against</w:t>
+      </w:r>
+      <w:proofErr w:type="gramEnd"/>
+      <w:r>
+        <w:rPr>
+          <w:b/>
+          <w:lang w:val="en-US"/>
+        </w:rPr>
+        <w:t xml:space="preserve"> the Computer</w:t>
       </w:r>
     </w:p>
     <w:p>
@@ -143,7 +374,418 @@
           <w:lang w:val="en-US"/>
         </w:rPr>
         <w:tab/>
-        <w:t>When the user starts the program, the [feature] does [action].</w:t>
+      </w:r>
+      <w:r>
+        <w:rPr>
+          <w:lang w:val="en-US"/>
+        </w:rPr>
+        <w:t xml:space="preserve">First, the user will choose to “Start Game”. </w:t>
+      </w:r>
+    </w:p>
+    <w:p>
+      <w:pPr>
+        <w:ind w:firstLine="720"/>
+        <w:rPr>
+          <w:lang w:val="en-US"/>
+        </w:rPr>
+      </w:pPr>
+      <w:r>
+        <w:rPr>
+          <w:lang w:val="en-US"/>
+        </w:rPr>
+        <w:t>A menu with several options comes up:</w:t>
+      </w:r>
+    </w:p>
+    <w:p>
+      <w:pPr>
+        <w:pStyle w:val="ListParagraph"/>
+        <w:numPr>
+          <w:ilvl w:val="0"/>
+          <w:numId w:val="2"/>
+        </w:numPr>
+        <w:rPr>
+          <w:lang w:val="en-US"/>
+        </w:rPr>
+      </w:pPr>
+      <w:r>
+        <w:rPr>
+          <w:lang w:val="en-US"/>
+        </w:rPr>
+        <w:t>Single Player must be an option</w:t>
+      </w:r>
+    </w:p>
+    <w:p>
+      <w:pPr>
+        <w:pStyle w:val="ListParagraph"/>
+        <w:numPr>
+          <w:ilvl w:val="0"/>
+          <w:numId w:val="2"/>
+        </w:numPr>
+        <w:rPr>
+          <w:lang w:val="en-US"/>
+        </w:rPr>
+      </w:pPr>
+      <w:r>
+        <w:rPr>
+          <w:lang w:val="en-US"/>
+        </w:rPr>
+        <w:t>Unlimited time per move (for user)</w:t>
+      </w:r>
+    </w:p>
+    <w:p>
+      <w:pPr>
+        <w:pStyle w:val="ListParagraph"/>
+        <w:numPr>
+          <w:ilvl w:val="0"/>
+          <w:numId w:val="2"/>
+        </w:numPr>
+        <w:rPr>
+          <w:lang w:val="en-US"/>
+        </w:rPr>
+      </w:pPr>
+      <w:r>
+        <w:rPr>
+          <w:lang w:val="en-US"/>
+        </w:rPr>
+        <w:t>Choice between black and white pieces</w:t>
+      </w:r>
+    </w:p>
+    <w:p>
+      <w:pPr>
+        <w:pStyle w:val="ListParagraph"/>
+        <w:numPr>
+          <w:ilvl w:val="0"/>
+          <w:numId w:val="2"/>
+        </w:numPr>
+        <w:rPr>
+          <w:lang w:val="en-US"/>
+        </w:rPr>
+      </w:pPr>
+      <w:r>
+        <w:rPr>
+          <w:lang w:val="en-US"/>
+        </w:rPr>
+        <w:t>New Game must be an option (Standard starting position)</w:t>
+      </w:r>
+    </w:p>
+    <w:p>
+      <w:pPr>
+        <w:ind w:left="720"/>
+        <w:rPr>
+          <w:lang w:val="en-US"/>
+        </w:rPr>
+      </w:pPr>
+      <w:r>
+        <w:rPr>
+          <w:lang w:val="en-US"/>
+        </w:rPr>
+        <w:t>User can cancel out at any time before confirmation.</w:t>
+      </w:r>
+    </w:p>
+    <w:p>
+      <w:pPr>
+        <w:ind w:left="720"/>
+        <w:rPr>
+          <w:lang w:val="en-US"/>
+        </w:rPr>
+      </w:pPr>
+      <w:r>
+        <w:rPr>
+          <w:lang w:val="en-US"/>
+        </w:rPr>
+        <w:t>Once game starts, the user will click on a piece to select, and click a square to “drop” the piece there.</w:t>
+      </w:r>
+    </w:p>
+    <w:p>
+      <w:pPr>
+        <w:pStyle w:val="ListParagraph"/>
+        <w:numPr>
+          <w:ilvl w:val="0"/>
+          <w:numId w:val="3"/>
+        </w:numPr>
+        <w:rPr>
+          <w:lang w:val="en-US"/>
+        </w:rPr>
+      </w:pPr>
+      <w:r>
+        <w:rPr>
+          <w:lang w:val="en-US"/>
+        </w:rPr>
+        <w:t>Alternatively, “drag and drop” could be implemented (probably not, this is a “Could” at most)</w:t>
+      </w:r>
+    </w:p>
+    <w:p>
+      <w:pPr>
+        <w:ind w:left="720"/>
+        <w:rPr>
+          <w:lang w:val="en-US"/>
+        </w:rPr>
+      </w:pPr>
+      <w:r>
+        <w:rPr>
+          <w:lang w:val="en-US"/>
+        </w:rPr>
+        <w:t>There will be an appreciable amount of time between the user making a move and the computer making its move.</w:t>
+      </w:r>
+    </w:p>
+    <w:p>
+      <w:pPr>
+        <w:pStyle w:val="ListParagraph"/>
+        <w:numPr>
+          <w:ilvl w:val="0"/>
+          <w:numId w:val="3"/>
+        </w:numPr>
+        <w:rPr>
+          <w:lang w:val="en-US"/>
+        </w:rPr>
+      </w:pPr>
+      <w:r>
+        <w:rPr>
+          <w:lang w:val="en-US"/>
+        </w:rPr>
+        <w:t>If Great Aunt Beatrice cannot see each individual move being made with her trifocals, then she may become confused and think that the computer did not make a move and the game is broken. So, make it very clear that both moves were made.</w:t>
+      </w:r>
+    </w:p>
+    <w:p>
+      <w:pPr>
+        <w:ind w:left="720"/>
+        <w:rPr>
+          <w:lang w:val="en-US"/>
+        </w:rPr>
+      </w:pPr>
+      <w:r>
+        <w:rPr>
+          <w:lang w:val="en-US"/>
+        </w:rPr>
+        <w:lastRenderedPageBreak/>
+        <w:t>There will be a visible list of all the moves made in the game so far.</w:t>
+      </w:r>
+    </w:p>
+    <w:p>
+      <w:pPr>
+        <w:pStyle w:val="ListParagraph"/>
+        <w:numPr>
+          <w:ilvl w:val="0"/>
+          <w:numId w:val="3"/>
+        </w:numPr>
+        <w:rPr>
+          <w:lang w:val="en-US"/>
+        </w:rPr>
+      </w:pPr>
+      <w:r>
+        <w:rPr>
+          <w:lang w:val="en-US"/>
+        </w:rPr>
+        <w:t>Garry is a real try-hard and wants to devise strategies on how to beat Deep Blue in the future. He doesn’t really want to record his moves throughout the game, but would like to browse through them after the fact.</w:t>
+      </w:r>
+    </w:p>
+    <w:p>
+      <w:pPr>
+        <w:ind w:left="720"/>
+        <w:rPr>
+          <w:lang w:val="en-US"/>
+        </w:rPr>
+      </w:pPr>
+      <w:r>
+        <w:rPr>
+          <w:lang w:val="en-US"/>
+        </w:rPr>
+        <w:t>Onl</w:t>
+      </w:r>
+      <w:r>
+        <w:rPr>
+          <w:lang w:val="en-US"/>
+        </w:rPr>
+        <w:t>y legal moves will be allowed for</w:t>
+      </w:r>
+      <w:r>
+        <w:rPr>
+          <w:lang w:val="en-US"/>
+        </w:rPr>
+        <w:t xml:space="preserve"> both players.</w:t>
+      </w:r>
+    </w:p>
+    <w:p>
+      <w:pPr>
+        <w:pStyle w:val="ListParagraph"/>
+        <w:numPr>
+          <w:ilvl w:val="0"/>
+          <w:numId w:val="3"/>
+        </w:numPr>
+        <w:rPr>
+          <w:lang w:val="en-US"/>
+        </w:rPr>
+      </w:pPr>
+      <w:r>
+        <w:rPr>
+          <w:lang w:val="en-US"/>
+        </w:rPr>
+        <w:t>If Garry tries to take Deep Blue’s King on the first move, he will receive a visual signal that his attempt has failed and the state of the board will not change.</w:t>
+      </w:r>
+    </w:p>
+    <w:p>
+      <w:pPr>
+        <w:rPr>
+          <w:lang w:val="en-US"/>
+        </w:rPr>
+      </w:pPr>
+      <w:r>
+        <w:rPr>
+          <w:b/>
+          <w:lang w:val="en-US"/>
+        </w:rPr>
+        <w:t>2. Tutorial/How to Play</w:t>
+      </w:r>
+    </w:p>
+    <w:p>
+      <w:pPr>
+        <w:rPr>
+          <w:lang w:val="en-US"/>
+        </w:rPr>
+      </w:pPr>
+      <w:r>
+        <w:rPr>
+          <w:lang w:val="en-US"/>
+        </w:rPr>
+        <w:tab/>
+        <w:t>Blah</w:t>
+      </w:r>
+    </w:p>
+    <w:p>
+      <w:pPr>
+        <w:rPr>
+          <w:b/>
+          <w:lang w:val="en-US"/>
+        </w:rPr>
+      </w:pPr>
+      <w:r>
+        <w:rPr>
+          <w:b/>
+          <w:lang w:val="en-US"/>
+        </w:rPr>
+        <w:t>3. Save/Load Games</w:t>
+      </w:r>
+    </w:p>
+    <w:p>
+      <w:pPr>
+        <w:rPr>
+          <w:b/>
+          <w:lang w:val="en-US"/>
+        </w:rPr>
+      </w:pPr>
+      <w:r>
+        <w:rPr>
+          <w:b/>
+          <w:lang w:val="en-US"/>
+        </w:rPr>
+        <w:t xml:space="preserve">4. Set </w:t>
+      </w:r>
+      <w:proofErr w:type="gramStart"/>
+      <w:r>
+        <w:rPr>
+          <w:b/>
+          <w:lang w:val="en-US"/>
+        </w:rPr>
+        <w:t>Up</w:t>
+      </w:r>
+      <w:proofErr w:type="gramEnd"/>
+      <w:r>
+        <w:rPr>
+          <w:b/>
+          <w:lang w:val="en-US"/>
+        </w:rPr>
+        <w:t xml:space="preserve"> Board</w:t>
+      </w:r>
+    </w:p>
+    <w:p>
+      <w:pPr>
+        <w:rPr>
+          <w:b/>
+          <w:lang w:val="en-US"/>
+        </w:rPr>
+      </w:pPr>
+      <w:r>
+        <w:rPr>
+          <w:b/>
+          <w:lang w:val="en-US"/>
+        </w:rPr>
+        <w:t>5. Find Best Move/Hints/Continuations</w:t>
+      </w:r>
+    </w:p>
+    <w:p>
+      <w:pPr>
+        <w:rPr>
+          <w:b/>
+          <w:lang w:val="en-US"/>
+        </w:rPr>
+      </w:pPr>
+      <w:r>
+        <w:rPr>
+          <w:b/>
+          <w:lang w:val="en-US"/>
+        </w:rPr>
+        <w:t>6. Endgame Practice Mode</w:t>
+      </w:r>
+    </w:p>
+    <w:p>
+      <w:pPr>
+        <w:rPr>
+          <w:b/>
+          <w:lang w:val="en-US"/>
+        </w:rPr>
+      </w:pPr>
+      <w:r>
+        <w:rPr>
+          <w:b/>
+          <w:lang w:val="en-US"/>
+        </w:rPr>
+        <w:t>7. Classy Background Music</w:t>
+      </w:r>
+    </w:p>
+    <w:p>
+      <w:pPr>
+        <w:rPr>
+          <w:b/>
+          <w:lang w:val="en-US"/>
+        </w:rPr>
+      </w:pPr>
+      <w:r>
+        <w:rPr>
+          <w:b/>
+          <w:lang w:val="en-US"/>
+        </w:rPr>
+        <w:t>8. Multiple Time Controls</w:t>
+      </w:r>
+    </w:p>
+    <w:p>
+      <w:pPr>
+        <w:rPr>
+          <w:b/>
+          <w:lang w:val="en-US"/>
+        </w:rPr>
+      </w:pPr>
+      <w:r>
+        <w:rPr>
+          <w:b/>
+          <w:lang w:val="en-US"/>
+        </w:rPr>
+        <w:t xml:space="preserve">9. Play Chess </w:t>
+      </w:r>
+      <w:proofErr w:type="gramStart"/>
+      <w:r>
+        <w:rPr>
+          <w:b/>
+          <w:lang w:val="en-US"/>
+        </w:rPr>
+        <w:t>Against</w:t>
+      </w:r>
+      <w:proofErr w:type="gramEnd"/>
+      <w:r>
+        <w:rPr>
+          <w:b/>
+          <w:lang w:val="en-US"/>
+        </w:rPr>
+        <w:t xml:space="preserve"> Another Human Locally</w:t>
       </w:r>
     </w:p>
     <w:sectPr>
@@ -157,8 +799,234 @@
 </file>
 
 <file path=word/numbering.xml><?xml version="1.0" encoding="utf-8"?>
-<w:numbering xmlns:wpc="http://schemas.microsoft.com/office/word/2010/wordprocessingCanvas" xmlns:cx="http://schemas.microsoft.com/office/drawing/2014/chartex" xmlns:cx1="http://schemas.microsoft.com/office/drawing/2015/9/8/chartex" xmlns:cx2="http://schemas.microsoft.com/office/drawing/2015/10/21/chartex" xmlns:cx3="http://schemas.microsoft.com/office/drawing/2016/5/9/chartex" xmlns:cx4="http://schemas.microsoft.com/office/drawing/2016/5/10/chartex" xmlns:cx5="http://schemas.microsoft.com/office/drawing/2016/5/11/chartex" xmlns:mc="http://schemas.openxmlformats.org/markup-compatibility/2006" xmlns:o="urn:schemas-microsoft-com:office:office" xmlns:r="http://schemas.openxmlformats.org/officeDocument/2006/relationships" xmlns:m="http://schemas.openxmlformats.org/officeDocument/2006/math" xmlns:v="urn:schemas-microsoft-com:vml" xmlns:wp14="http://schemas.microsoft.com/office/word/2010/wordprocessingDrawing" xmlns:wp="http://schemas.openxmlformats.org/drawingml/2006/wordprocessingDrawing" xmlns:w10="urn:schemas-microsoft-com:office:word" xmlns:w="http://schemas.openxmlformats.org/wordprocessingml/2006/main" xmlns:w14="http://schemas.microsoft.com/office/word/2010/wordml" xmlns:w15="http://schemas.microsoft.com/office/word/2012/wordml" xmlns:w16se="http://schemas.microsoft.com/office/word/2015/wordml/symex" xmlns:wpg="http://schemas.microsoft.com/office/word/2010/wordprocessingGroup" xmlns:wpi="http://schemas.microsoft.com/office/word/2010/wordprocessingInk" xmlns:wne="http://schemas.microsoft.com/office/word/2006/wordml" xmlns:wps="http://schemas.microsoft.com/office/word/2010/wordprocessingShape" mc:Ignorable="w14 w15 w16se wp14">
+<w:numbering xmlns:wpc="http://schemas.microsoft.com/office/word/2010/wordprocessingCanvas" xmlns:cx="http://schemas.microsoft.com/office/drawing/2014/chartex" xmlns:cx1="http://schemas.microsoft.com/office/drawing/2015/9/8/chartex" xmlns:mc="http://schemas.openxmlformats.org/markup-compatibility/2006" xmlns:o="urn:schemas-microsoft-com:office:office" xmlns:r="http://schemas.openxmlformats.org/officeDocument/2006/relationships" xmlns:m="http://schemas.openxmlformats.org/officeDocument/2006/math" xmlns:v="urn:schemas-microsoft-com:vml" xmlns:wp14="http://schemas.microsoft.com/office/word/2010/wordprocessingDrawing" xmlns:wp="http://schemas.openxmlformats.org/drawingml/2006/wordprocessingDrawing" xmlns:w10="urn:schemas-microsoft-com:office:word" xmlns:w="http://schemas.openxmlformats.org/wordprocessingml/2006/main" xmlns:w14="http://schemas.microsoft.com/office/word/2010/wordml" xmlns:w15="http://schemas.microsoft.com/office/word/2012/wordml" xmlns:w16se="http://schemas.microsoft.com/office/word/2015/wordml/symex" xmlns:wpg="http://schemas.microsoft.com/office/word/2010/wordprocessingGroup" xmlns:wpi="http://schemas.microsoft.com/office/word/2010/wordprocessingInk" xmlns:wne="http://schemas.microsoft.com/office/word/2006/wordml" xmlns:wps="http://schemas.microsoft.com/office/word/2010/wordprocessingShape" mc:Ignorable="w14 w15 w16se wp14">
   <w:abstractNum w:abstractNumId="0" w15:restartNumberingAfterBreak="0">
+    <w:nsid w:val="3AF16618"/>
+    <w:multiLevelType w:val="hybridMultilevel"/>
+    <w:tmpl w:val="0046BD42"/>
+    <w:lvl w:ilvl="0" w:tplc="04090001">
+      <w:start w:val="1"/>
+      <w:numFmt w:val="bullet"/>
+      <w:lvlText w:val=""/>
+      <w:lvlJc w:val="left"/>
+      <w:pPr>
+        <w:ind w:left="1440" w:hanging="360"/>
+      </w:pPr>
+      <w:rPr>
+        <w:rFonts w:ascii="Symbol" w:hAnsi="Symbol" w:hint="default"/>
+      </w:rPr>
+    </w:lvl>
+    <w:lvl w:ilvl="1" w:tplc="04090003" w:tentative="1">
+      <w:start w:val="1"/>
+      <w:numFmt w:val="bullet"/>
+      <w:lvlText w:val="o"/>
+      <w:lvlJc w:val="left"/>
+      <w:pPr>
+        <w:ind w:left="2160" w:hanging="360"/>
+      </w:pPr>
+      <w:rPr>
+        <w:rFonts w:ascii="Courier New" w:hAnsi="Courier New" w:cs="Courier New" w:hint="default"/>
+      </w:rPr>
+    </w:lvl>
+    <w:lvl w:ilvl="2" w:tplc="04090005" w:tentative="1">
+      <w:start w:val="1"/>
+      <w:numFmt w:val="bullet"/>
+      <w:lvlText w:val=""/>
+      <w:lvlJc w:val="left"/>
+      <w:pPr>
+        <w:ind w:left="2880" w:hanging="360"/>
+      </w:pPr>
+      <w:rPr>
+        <w:rFonts w:ascii="Wingdings" w:hAnsi="Wingdings" w:hint="default"/>
+      </w:rPr>
+    </w:lvl>
+    <w:lvl w:ilvl="3" w:tplc="04090001" w:tentative="1">
+      <w:start w:val="1"/>
+      <w:numFmt w:val="bullet"/>
+      <w:lvlText w:val=""/>
+      <w:lvlJc w:val="left"/>
+      <w:pPr>
+        <w:ind w:left="3600" w:hanging="360"/>
+      </w:pPr>
+      <w:rPr>
+        <w:rFonts w:ascii="Symbol" w:hAnsi="Symbol" w:hint="default"/>
+      </w:rPr>
+    </w:lvl>
+    <w:lvl w:ilvl="4" w:tplc="04090003" w:tentative="1">
+      <w:start w:val="1"/>
+      <w:numFmt w:val="bullet"/>
+      <w:lvlText w:val="o"/>
+      <w:lvlJc w:val="left"/>
+      <w:pPr>
+        <w:ind w:left="4320" w:hanging="360"/>
+      </w:pPr>
+      <w:rPr>
+        <w:rFonts w:ascii="Courier New" w:hAnsi="Courier New" w:cs="Courier New" w:hint="default"/>
+      </w:rPr>
+    </w:lvl>
+    <w:lvl w:ilvl="5" w:tplc="04090005" w:tentative="1">
+      <w:start w:val="1"/>
+      <w:numFmt w:val="bullet"/>
+      <w:lvlText w:val=""/>
+      <w:lvlJc w:val="left"/>
+      <w:pPr>
+        <w:ind w:left="5040" w:hanging="360"/>
+      </w:pPr>
+      <w:rPr>
+        <w:rFonts w:ascii="Wingdings" w:hAnsi="Wingdings" w:hint="default"/>
+      </w:rPr>
+    </w:lvl>
+    <w:lvl w:ilvl="6" w:tplc="04090001" w:tentative="1">
+      <w:start w:val="1"/>
+      <w:numFmt w:val="bullet"/>
+      <w:lvlText w:val=""/>
+      <w:lvlJc w:val="left"/>
+      <w:pPr>
+        <w:ind w:left="5760" w:hanging="360"/>
+      </w:pPr>
+      <w:rPr>
+        <w:rFonts w:ascii="Symbol" w:hAnsi="Symbol" w:hint="default"/>
+      </w:rPr>
+    </w:lvl>
+    <w:lvl w:ilvl="7" w:tplc="04090003" w:tentative="1">
+      <w:start w:val="1"/>
+      <w:numFmt w:val="bullet"/>
+      <w:lvlText w:val="o"/>
+      <w:lvlJc w:val="left"/>
+      <w:pPr>
+        <w:ind w:left="6480" w:hanging="360"/>
+      </w:pPr>
+      <w:rPr>
+        <w:rFonts w:ascii="Courier New" w:hAnsi="Courier New" w:cs="Courier New" w:hint="default"/>
+      </w:rPr>
+    </w:lvl>
+    <w:lvl w:ilvl="8" w:tplc="04090005" w:tentative="1">
+      <w:start w:val="1"/>
+      <w:numFmt w:val="bullet"/>
+      <w:lvlText w:val=""/>
+      <w:lvlJc w:val="left"/>
+      <w:pPr>
+        <w:ind w:left="7200" w:hanging="360"/>
+      </w:pPr>
+      <w:rPr>
+        <w:rFonts w:ascii="Wingdings" w:hAnsi="Wingdings" w:hint="default"/>
+      </w:rPr>
+    </w:lvl>
+  </w:abstractNum>
+  <w:abstractNum w:abstractNumId="1" w15:restartNumberingAfterBreak="0">
+    <w:nsid w:val="3BC533D6"/>
+    <w:multiLevelType w:val="hybridMultilevel"/>
+    <w:tmpl w:val="BC9051B0"/>
+    <w:lvl w:ilvl="0" w:tplc="04090001">
+      <w:start w:val="1"/>
+      <w:numFmt w:val="bullet"/>
+      <w:lvlText w:val=""/>
+      <w:lvlJc w:val="left"/>
+      <w:pPr>
+        <w:ind w:left="720" w:hanging="360"/>
+      </w:pPr>
+      <w:rPr>
+        <w:rFonts w:ascii="Symbol" w:hAnsi="Symbol" w:hint="default"/>
+      </w:rPr>
+    </w:lvl>
+    <w:lvl w:ilvl="1" w:tplc="04090003" w:tentative="1">
+      <w:start w:val="1"/>
+      <w:numFmt w:val="bullet"/>
+      <w:lvlText w:val="o"/>
+      <w:lvlJc w:val="left"/>
+      <w:pPr>
+        <w:ind w:left="1440" w:hanging="360"/>
+      </w:pPr>
+      <w:rPr>
+        <w:rFonts w:ascii="Courier New" w:hAnsi="Courier New" w:cs="Courier New" w:hint="default"/>
+      </w:rPr>
+    </w:lvl>
+    <w:lvl w:ilvl="2" w:tplc="04090005" w:tentative="1">
+      <w:start w:val="1"/>
+      <w:numFmt w:val="bullet"/>
+      <w:lvlText w:val=""/>
+      <w:lvlJc w:val="left"/>
+      <w:pPr>
+        <w:ind w:left="2160" w:hanging="360"/>
+      </w:pPr>
+      <w:rPr>
+        <w:rFonts w:ascii="Wingdings" w:hAnsi="Wingdings" w:hint="default"/>
+      </w:rPr>
+    </w:lvl>
+    <w:lvl w:ilvl="3" w:tplc="04090001" w:tentative="1">
+      <w:start w:val="1"/>
+      <w:numFmt w:val="bullet"/>
+      <w:lvlText w:val=""/>
+      <w:lvlJc w:val="left"/>
+      <w:pPr>
+        <w:ind w:left="2880" w:hanging="360"/>
+      </w:pPr>
+      <w:rPr>
+        <w:rFonts w:ascii="Symbol" w:hAnsi="Symbol" w:hint="default"/>
+      </w:rPr>
+    </w:lvl>
+    <w:lvl w:ilvl="4" w:tplc="04090003" w:tentative="1">
+      <w:start w:val="1"/>
+      <w:numFmt w:val="bullet"/>
+      <w:lvlText w:val="o"/>
+      <w:lvlJc w:val="left"/>
+      <w:pPr>
+        <w:ind w:left="3600" w:hanging="360"/>
+      </w:pPr>
+      <w:rPr>
+        <w:rFonts w:ascii="Courier New" w:hAnsi="Courier New" w:cs="Courier New" w:hint="default"/>
+      </w:rPr>
+    </w:lvl>
+    <w:lvl w:ilvl="5" w:tplc="04090005" w:tentative="1">
+      <w:start w:val="1"/>
+      <w:numFmt w:val="bullet"/>
+      <w:lvlText w:val=""/>
+      <w:lvlJc w:val="left"/>
+      <w:pPr>
+        <w:ind w:left="4320" w:hanging="360"/>
+      </w:pPr>
+      <w:rPr>
+        <w:rFonts w:ascii="Wingdings" w:hAnsi="Wingdings" w:hint="default"/>
+      </w:rPr>
+    </w:lvl>
+    <w:lvl w:ilvl="6" w:tplc="04090001" w:tentative="1">
+      <w:start w:val="1"/>
+      <w:numFmt w:val="bullet"/>
+      <w:lvlText w:val=""/>
+      <w:lvlJc w:val="left"/>
+      <w:pPr>
+        <w:ind w:left="5040" w:hanging="360"/>
+      </w:pPr>
+      <w:rPr>
+        <w:rFonts w:ascii="Symbol" w:hAnsi="Symbol" w:hint="default"/>
+      </w:rPr>
+    </w:lvl>
+    <w:lvl w:ilvl="7" w:tplc="04090003" w:tentative="1">
+      <w:start w:val="1"/>
+      <w:numFmt w:val="bullet"/>
+      <w:lvlText w:val="o"/>
+      <w:lvlJc w:val="left"/>
+      <w:pPr>
+        <w:ind w:left="5760" w:hanging="360"/>
+      </w:pPr>
+      <w:rPr>
+        <w:rFonts w:ascii="Courier New" w:hAnsi="Courier New" w:cs="Courier New" w:hint="default"/>
+      </w:rPr>
+    </w:lvl>
+    <w:lvl w:ilvl="8" w:tplc="04090005" w:tentative="1">
+      <w:start w:val="1"/>
+      <w:numFmt w:val="bullet"/>
+      <w:lvlText w:val=""/>
+      <w:lvlJc w:val="left"/>
+      <w:pPr>
+        <w:ind w:left="6480" w:hanging="360"/>
+      </w:pPr>
+      <w:rPr>
+        <w:rFonts w:ascii="Wingdings" w:hAnsi="Wingdings" w:hint="default"/>
+      </w:rPr>
+    </w:lvl>
+  </w:abstractNum>
+  <w:abstractNum w:abstractNumId="2" w15:restartNumberingAfterBreak="0">
     <w:nsid w:val="43AB2BAF"/>
     <w:multiLevelType w:val="hybridMultilevel"/>
     <w:tmpl w:val="DAF45924"/>
@@ -247,8 +1115,130 @@
       </w:pPr>
     </w:lvl>
   </w:abstractNum>
+  <w:abstractNum w:abstractNumId="3" w15:restartNumberingAfterBreak="0">
+    <w:nsid w:val="5B17476C"/>
+    <w:multiLevelType w:val="hybridMultilevel"/>
+    <w:tmpl w:val="7324B04E"/>
+    <w:lvl w:ilvl="0" w:tplc="04090001">
+      <w:start w:val="1"/>
+      <w:numFmt w:val="bullet"/>
+      <w:lvlText w:val=""/>
+      <w:lvlJc w:val="left"/>
+      <w:pPr>
+        <w:ind w:left="1440" w:hanging="360"/>
+      </w:pPr>
+      <w:rPr>
+        <w:rFonts w:ascii="Symbol" w:hAnsi="Symbol" w:hint="default"/>
+      </w:rPr>
+    </w:lvl>
+    <w:lvl w:ilvl="1" w:tplc="04090003" w:tentative="1">
+      <w:start w:val="1"/>
+      <w:numFmt w:val="bullet"/>
+      <w:lvlText w:val="o"/>
+      <w:lvlJc w:val="left"/>
+      <w:pPr>
+        <w:ind w:left="2160" w:hanging="360"/>
+      </w:pPr>
+      <w:rPr>
+        <w:rFonts w:ascii="Courier New" w:hAnsi="Courier New" w:cs="Courier New" w:hint="default"/>
+      </w:rPr>
+    </w:lvl>
+    <w:lvl w:ilvl="2" w:tplc="04090005" w:tentative="1">
+      <w:start w:val="1"/>
+      <w:numFmt w:val="bullet"/>
+      <w:lvlText w:val=""/>
+      <w:lvlJc w:val="left"/>
+      <w:pPr>
+        <w:ind w:left="2880" w:hanging="360"/>
+      </w:pPr>
+      <w:rPr>
+        <w:rFonts w:ascii="Wingdings" w:hAnsi="Wingdings" w:hint="default"/>
+      </w:rPr>
+    </w:lvl>
+    <w:lvl w:ilvl="3" w:tplc="04090001" w:tentative="1">
+      <w:start w:val="1"/>
+      <w:numFmt w:val="bullet"/>
+      <w:lvlText w:val=""/>
+      <w:lvlJc w:val="left"/>
+      <w:pPr>
+        <w:ind w:left="3600" w:hanging="360"/>
+      </w:pPr>
+      <w:rPr>
+        <w:rFonts w:ascii="Symbol" w:hAnsi="Symbol" w:hint="default"/>
+      </w:rPr>
+    </w:lvl>
+    <w:lvl w:ilvl="4" w:tplc="04090003" w:tentative="1">
+      <w:start w:val="1"/>
+      <w:numFmt w:val="bullet"/>
+      <w:lvlText w:val="o"/>
+      <w:lvlJc w:val="left"/>
+      <w:pPr>
+        <w:ind w:left="4320" w:hanging="360"/>
+      </w:pPr>
+      <w:rPr>
+        <w:rFonts w:ascii="Courier New" w:hAnsi="Courier New" w:cs="Courier New" w:hint="default"/>
+      </w:rPr>
+    </w:lvl>
+    <w:lvl w:ilvl="5" w:tplc="04090005" w:tentative="1">
+      <w:start w:val="1"/>
+      <w:numFmt w:val="bullet"/>
+      <w:lvlText w:val=""/>
+      <w:lvlJc w:val="left"/>
+      <w:pPr>
+        <w:ind w:left="5040" w:hanging="360"/>
+      </w:pPr>
+      <w:rPr>
+        <w:rFonts w:ascii="Wingdings" w:hAnsi="Wingdings" w:hint="default"/>
+      </w:rPr>
+    </w:lvl>
+    <w:lvl w:ilvl="6" w:tplc="04090001" w:tentative="1">
+      <w:start w:val="1"/>
+      <w:numFmt w:val="bullet"/>
+      <w:lvlText w:val=""/>
+      <w:lvlJc w:val="left"/>
+      <w:pPr>
+        <w:ind w:left="5760" w:hanging="360"/>
+      </w:pPr>
+      <w:rPr>
+        <w:rFonts w:ascii="Symbol" w:hAnsi="Symbol" w:hint="default"/>
+      </w:rPr>
+    </w:lvl>
+    <w:lvl w:ilvl="7" w:tplc="04090003" w:tentative="1">
+      <w:start w:val="1"/>
+      <w:numFmt w:val="bullet"/>
+      <w:lvlText w:val="o"/>
+      <w:lvlJc w:val="left"/>
+      <w:pPr>
+        <w:ind w:left="6480" w:hanging="360"/>
+      </w:pPr>
+      <w:rPr>
+        <w:rFonts w:ascii="Courier New" w:hAnsi="Courier New" w:cs="Courier New" w:hint="default"/>
+      </w:rPr>
+    </w:lvl>
+    <w:lvl w:ilvl="8" w:tplc="04090005" w:tentative="1">
+      <w:start w:val="1"/>
+      <w:numFmt w:val="bullet"/>
+      <w:lvlText w:val=""/>
+      <w:lvlJc w:val="left"/>
+      <w:pPr>
+        <w:ind w:left="7200" w:hanging="360"/>
+      </w:pPr>
+      <w:rPr>
+        <w:rFonts w:ascii="Wingdings" w:hAnsi="Wingdings" w:hint="default"/>
+      </w:rPr>
+    </w:lvl>
+  </w:abstractNum>
   <w:num w:numId="1">
+    <w:abstractNumId w:val="2"/>
+  </w:num>
+  <w:num w:numId="2">
     <w:abstractNumId w:val="0"/>
+  </w:num>
+  <w:num w:numId="3">
+    <w:abstractNumId w:val="3"/>
+  </w:num>
+  <w:num w:numId="4">
+    <w:abstractNumId w:val="1"/>
   </w:num>
 </w:numbering>
 </file>
@@ -270,7 +1260,7 @@
       </w:pPr>
     </w:pPrDefault>
   </w:docDefaults>
-  <w:latentStyles w:defLockedState="0" w:defUIPriority="99" w:defSemiHidden="0" w:defUnhideWhenUsed="0" w:defQFormat="0" w:count="374">
+  <w:latentStyles w:defLockedState="0" w:defUIPriority="99" w:defSemiHidden="0" w:defUnhideWhenUsed="0" w:defQFormat="0" w:count="371">
     <w:lsdException w:name="Normal" w:uiPriority="0" w:qFormat="1"/>
     <w:lsdException w:name="heading 1" w:uiPriority="9" w:qFormat="1"/>
     <w:lsdException w:name="heading 2" w:semiHidden="1" w:uiPriority="9" w:unhideWhenUsed="1" w:qFormat="1"/>
@@ -376,6 +1366,7 @@
     <w:lsdException w:name="HTML Sample" w:semiHidden="1" w:unhideWhenUsed="1"/>
     <w:lsdException w:name="HTML Typewriter" w:semiHidden="1" w:unhideWhenUsed="1"/>
     <w:lsdException w:name="HTML Variable" w:semiHidden="1" w:unhideWhenUsed="1"/>
+    <w:lsdException w:name="Normal Table" w:semiHidden="1" w:unhideWhenUsed="1"/>
     <w:lsdException w:name="annotation subject" w:semiHidden="1" w:unhideWhenUsed="1"/>
     <w:lsdException w:name="No List" w:semiHidden="1" w:unhideWhenUsed="1"/>
     <w:lsdException w:name="Outline List 1" w:semiHidden="1" w:unhideWhenUsed="1"/>
@@ -420,6 +1411,7 @@
     <w:lsdException w:name="Table Professional" w:semiHidden="1" w:unhideWhenUsed="1"/>
     <w:lsdException w:name="Table Subtle 1" w:semiHidden="1" w:unhideWhenUsed="1"/>
     <w:lsdException w:name="Table Subtle 2" w:semiHidden="1" w:unhideWhenUsed="1"/>
+    <w:lsdException w:name="Table Web 1" w:semiHidden="1" w:unhideWhenUsed="1"/>
     <w:lsdException w:name="Table Web 2" w:semiHidden="1" w:unhideWhenUsed="1"/>
     <w:lsdException w:name="Table Web 3" w:semiHidden="1" w:unhideWhenUsed="1"/>
     <w:lsdException w:name="Balloon Text" w:semiHidden="1" w:unhideWhenUsed="1"/>
@@ -640,9 +1632,6 @@
     <w:lsdException w:name="List Table 5 Dark Accent 6" w:uiPriority="50"/>
     <w:lsdException w:name="List Table 6 Colorful Accent 6" w:uiPriority="51"/>
     <w:lsdException w:name="List Table 7 Colorful Accent 6" w:uiPriority="52"/>
-    <w:lsdException w:name="Mention" w:semiHidden="1" w:unhideWhenUsed="1"/>
-    <w:lsdException w:name="Smart Hyperlink" w:semiHidden="1" w:unhideWhenUsed="1"/>
-    <w:lsdException w:name="Hashtag" w:semiHidden="1" w:unhideWhenUsed="1"/>
   </w:latentStyles>
   <w:style w:type="paragraph" w:default="1" w:styleId="Normal">
     <w:name w:val="Normal"/>

</xml_diff>